<commit_message>
Melsec I/O device: support for L bits
</commit_message>
<xml_diff>
--- a/IoDevices/Mitsubishi/PHmiIoDevice.Melsec/PHmiIoDevice.Melsec.docx
+++ b/IoDevices/Mitsubishi/PHmiIoDevice.Melsec/PHmiIoDevice.Melsec.docx
@@ -1,80 +1,9 @@
 
 <file path=word/document.xml><?xml version="1.0" encoding="utf-8"?>
-<w:document xmlns:ve="http://schemas.openxmlformats.org/markup-compatibility/2006" xmlns:o="urn:schemas-microsoft-com:office:office" xmlns:r="http://schemas.openxmlformats.org/officeDocument/2006/relationships" xmlns:m="http://schemas.openxmlformats.org/officeDocument/2006/math" xmlns:v="urn:schemas-microsoft-com:vml" xmlns:wp="http://schemas.openxmlformats.org/drawingml/2006/wordprocessingDrawing" xmlns:w10="urn:schemas-microsoft-com:office:word" xmlns:w="http://schemas.openxmlformats.org/wordprocessingml/2006/main" xmlns:wne="http://schemas.microsoft.com/office/word/2006/wordml">
+<w:document xmlns:wpc="http://schemas.microsoft.com/office/word/2010/wordprocessingCanvas" xmlns:mc="http://schemas.openxmlformats.org/markup-compatibility/2006" xmlns:o="urn:schemas-microsoft-com:office:office" xmlns:r="http://schemas.openxmlformats.org/officeDocument/2006/relationships" xmlns:m="http://schemas.openxmlformats.org/officeDocument/2006/math" xmlns:v="urn:schemas-microsoft-com:vml" xmlns:wp14="http://schemas.microsoft.com/office/word/2010/wordprocessingDrawing" xmlns:wp="http://schemas.openxmlformats.org/drawingml/2006/wordprocessingDrawing" xmlns:w10="urn:schemas-microsoft-com:office:word" xmlns:w="http://schemas.openxmlformats.org/wordprocessingml/2006/main" xmlns:w14="http://schemas.microsoft.com/office/word/2010/wordml" xmlns:wpg="http://schemas.microsoft.com/office/word/2010/wordprocessingGroup" xmlns:wpi="http://schemas.microsoft.com/office/word/2010/wordprocessingInk" xmlns:wne="http://schemas.microsoft.com/office/word/2006/wordml" xmlns:wps="http://schemas.microsoft.com/office/word/2010/wordprocessingShape" mc:Ignorable="w14 wp14">
   <w:body>
     <w:p>
-      <w:proofErr w:type="spellStart"/>
       <w:r>
-        <w:t>QnUDE</w:t>
-      </w:r>
-      <w:proofErr w:type="spellEnd"/>
-    </w:p>
-    <w:p>
-      <w:r>
-        <w:rPr>
-          <w:noProof/>
-          <w:lang w:val="ru-RU" w:eastAsia="ru-RU"/>
-        </w:rPr>
-        <w:drawing>
-          <wp:inline distT="0" distB="0" distL="0" distR="0">
-            <wp:extent cx="6153785" cy="2940685"/>
-            <wp:effectExtent l="0" t="0" r="0" b="0"/>
-            <wp:docPr id="1" name="Picture 1"/>
-            <wp:cNvGraphicFramePr>
-              <a:graphicFrameLocks xmlns:a="http://schemas.openxmlformats.org/drawingml/2006/main" noChangeAspect="1"/>
-            </wp:cNvGraphicFramePr>
-            <a:graphic xmlns:a="http://schemas.openxmlformats.org/drawingml/2006/main">
-              <a:graphicData uri="http://schemas.openxmlformats.org/drawingml/2006/picture">
-                <pic:pic xmlns:pic="http://schemas.openxmlformats.org/drawingml/2006/picture">
-                  <pic:nvPicPr>
-                    <pic:cNvPr id="0" name="Picture 1"/>
-                    <pic:cNvPicPr>
-                      <a:picLocks noChangeAspect="1" noChangeArrowheads="1"/>
-                    </pic:cNvPicPr>
-                  </pic:nvPicPr>
-                  <pic:blipFill>
-                    <a:blip r:embed="rId4" cstate="print">
-                      <a:extLst>
-                        <a:ext uri="{28A0092B-C50C-407E-A947-70E740481C1C}">
-                          <a14:useLocalDpi xmlns:a14="http://schemas.microsoft.com/office/drawing/2010/main" xmlns:wps="http://schemas.microsoft.com/office/word/2010/wordprocessingShape" xmlns:wpi="http://schemas.microsoft.com/office/word/2010/wordprocessingInk" xmlns:wpg="http://schemas.microsoft.com/office/word/2010/wordprocessingGroup" xmlns:w14="http://schemas.microsoft.com/office/word/2010/wordml" xmlns:w="http://schemas.openxmlformats.org/wordprocessingml/2006/main" xmlns:w10="urn:schemas-microsoft-com:office:word" xmlns:wp14="http://schemas.microsoft.com/office/word/2010/wordprocessingDrawing" xmlns:v="urn:schemas-microsoft-com:vml" xmlns:o="urn:schemas-microsoft-com:office:office" xmlns:mc="http://schemas.openxmlformats.org/markup-compatibility/2006" xmlns:wpc="http://schemas.microsoft.com/office/word/2010/wordprocessingCanvas" xmlns="" val="0"/>
-                        </a:ext>
-                      </a:extLst>
-                    </a:blip>
-                    <a:srcRect/>
-                    <a:stretch>
-                      <a:fillRect/>
-                    </a:stretch>
-                  </pic:blipFill>
-                  <pic:spPr bwMode="auto">
-                    <a:xfrm>
-                      <a:off x="0" y="0"/>
-                      <a:ext cx="6153785" cy="2940685"/>
-                    </a:xfrm>
-                    <a:prstGeom prst="rect">
-                      <a:avLst/>
-                    </a:prstGeom>
-                    <a:noFill/>
-                    <a:ln>
-                      <a:noFill/>
-                    </a:ln>
-                  </pic:spPr>
-                </pic:pic>
-              </a:graphicData>
-            </a:graphic>
-          </wp:inline>
-        </w:drawing>
-      </w:r>
-    </w:p>
-    <w:p>
-      <w:r>
-        <w:br w:type="page"/>
-      </w:r>
-    </w:p>
-    <w:p>
-      <w:bookmarkStart w:id="0" w:name="_GoBack"/>
-      <w:bookmarkEnd w:id="0"/>
-      <w:r>
-        <w:lastRenderedPageBreak/>
         <w:t>QJ71E71</w:t>
       </w:r>
     </w:p>
@@ -105,7 +34,7 @@
                     <a:blip r:embed="rId5" cstate="print">
                       <a:extLst>
                         <a:ext uri="{28A0092B-C50C-407E-A947-70E740481C1C}">
-                          <a14:useLocalDpi xmlns:a14="http://schemas.microsoft.com/office/drawing/2010/main" xmlns:wps="http://schemas.microsoft.com/office/word/2010/wordprocessingShape" xmlns:wpi="http://schemas.microsoft.com/office/word/2010/wordprocessingInk" xmlns:wpg="http://schemas.microsoft.com/office/word/2010/wordprocessingGroup" xmlns:w14="http://schemas.microsoft.com/office/word/2010/wordml" xmlns:w="http://schemas.openxmlformats.org/wordprocessingml/2006/main" xmlns:w10="urn:schemas-microsoft-com:office:word" xmlns:wp14="http://schemas.microsoft.com/office/word/2010/wordprocessingDrawing" xmlns:v="urn:schemas-microsoft-com:vml" xmlns:o="urn:schemas-microsoft-com:office:office" xmlns:mc="http://schemas.openxmlformats.org/markup-compatibility/2006" xmlns:wpc="http://schemas.microsoft.com/office/word/2010/wordprocessingCanvas" xmlns="" val="0"/>
+                          <a14:useLocalDpi xmlns:a14="http://schemas.microsoft.com/office/drawing/2010/main" val="0"/>
                         </a:ext>
                       </a:extLst>
                     </a:blip>
@@ -142,9 +71,9 @@
         </w:rPr>
         <w:drawing>
           <wp:inline distT="0" distB="0" distL="0" distR="0">
-            <wp:extent cx="6145530" cy="3061970"/>
-            <wp:effectExtent l="19050" t="0" r="7620" b="0"/>
-            <wp:docPr id="4" name="Рисунок 1"/>
+            <wp:extent cx="6146165" cy="3166110"/>
+            <wp:effectExtent l="0" t="0" r="0" b="0"/>
+            <wp:docPr id="3" name="Рисунок 3"/>
             <wp:cNvGraphicFramePr>
               <a:graphicFrameLocks xmlns:a="http://schemas.openxmlformats.org/drawingml/2006/main" noChangeAspect="1"/>
             </wp:cNvGraphicFramePr>
@@ -158,7 +87,13 @@
                     </pic:cNvPicPr>
                   </pic:nvPicPr>
                   <pic:blipFill>
-                    <a:blip r:embed="rId6" cstate="print"/>
+                    <a:blip r:embed="rId6">
+                      <a:extLst>
+                        <a:ext uri="{28A0092B-C50C-407E-A947-70E740481C1C}">
+                          <a14:useLocalDpi xmlns:a14="http://schemas.microsoft.com/office/drawing/2010/main" val="0"/>
+                        </a:ext>
+                      </a:extLst>
+                    </a:blip>
                     <a:srcRect/>
                     <a:stretch>
                       <a:fillRect/>
@@ -167,17 +102,14 @@
                   <pic:spPr bwMode="auto">
                     <a:xfrm>
                       <a:off x="0" y="0"/>
-                      <a:ext cx="6145530" cy="3061970"/>
+                      <a:ext cx="6146165" cy="3166110"/>
                     </a:xfrm>
                     <a:prstGeom prst="rect">
                       <a:avLst/>
                     </a:prstGeom>
                     <a:noFill/>
-                    <a:ln w="9525">
+                    <a:ln>
                       <a:noFill/>
-                      <a:miter lim="800000"/>
-                      <a:headEnd/>
-                      <a:tailEnd/>
                     </a:ln>
                   </pic:spPr>
                 </pic:pic>
@@ -187,6 +119,78 @@
         </w:drawing>
       </w:r>
     </w:p>
+    <w:p>
+      <w:r>
+        <w:br w:type="page"/>
+      </w:r>
+    </w:p>
+    <w:p>
+      <w:proofErr w:type="spellStart"/>
+      <w:r>
+        <w:lastRenderedPageBreak/>
+        <w:t>QnUDE</w:t>
+      </w:r>
+      <w:proofErr w:type="spellEnd"/>
+    </w:p>
+    <w:p>
+      <w:r>
+        <w:rPr>
+          <w:noProof/>
+          <w:lang w:val="ru-RU" w:eastAsia="ru-RU"/>
+        </w:rPr>
+        <w:drawing>
+          <wp:inline distT="0" distB="0" distL="0" distR="0" wp14:anchorId="535DA502" wp14:editId="4A90111F">
+            <wp:extent cx="6153785" cy="2940685"/>
+            <wp:effectExtent l="0" t="0" r="0" b="0"/>
+            <wp:docPr id="1" name="Picture 1"/>
+            <wp:cNvGraphicFramePr>
+              <a:graphicFrameLocks xmlns:a="http://schemas.openxmlformats.org/drawingml/2006/main" noChangeAspect="1"/>
+            </wp:cNvGraphicFramePr>
+            <a:graphic xmlns:a="http://schemas.openxmlformats.org/drawingml/2006/main">
+              <a:graphicData uri="http://schemas.openxmlformats.org/drawingml/2006/picture">
+                <pic:pic xmlns:pic="http://schemas.openxmlformats.org/drawingml/2006/picture">
+                  <pic:nvPicPr>
+                    <pic:cNvPr id="0" name="Picture 1"/>
+                    <pic:cNvPicPr>
+                      <a:picLocks noChangeAspect="1" noChangeArrowheads="1"/>
+                    </pic:cNvPicPr>
+                  </pic:nvPicPr>
+                  <pic:blipFill>
+                    <a:blip r:embed="rId7" cstate="print">
+                      <a:extLst>
+                        <a:ext uri="{28A0092B-C50C-407E-A947-70E740481C1C}">
+                          <a14:useLocalDpi xmlns:a14="http://schemas.microsoft.com/office/drawing/2010/main" val="0"/>
+                        </a:ext>
+                      </a:extLst>
+                    </a:blip>
+                    <a:srcRect/>
+                    <a:stretch>
+                      <a:fillRect/>
+                    </a:stretch>
+                  </pic:blipFill>
+                  <pic:spPr bwMode="auto">
+                    <a:xfrm>
+                      <a:off x="0" y="0"/>
+                      <a:ext cx="6153785" cy="2940685"/>
+                    </a:xfrm>
+                    <a:prstGeom prst="rect">
+                      <a:avLst/>
+                    </a:prstGeom>
+                    <a:noFill/>
+                    <a:ln>
+                      <a:noFill/>
+                    </a:ln>
+                  </pic:spPr>
+                </pic:pic>
+              </a:graphicData>
+            </a:graphic>
+          </wp:inline>
+        </w:drawing>
+      </w:r>
+      <w:bookmarkStart w:id="0" w:name="_GoBack"/>
+      <w:bookmarkEnd w:id="0"/>
+    </w:p>
+    <w:p/>
     <w:sectPr>
       <w:pgSz w:w="12240" w:h="15840"/>
       <w:pgMar w:top="1134" w:right="850" w:bottom="1134" w:left="1701" w:header="720" w:footer="720" w:gutter="0"/>
@@ -198,7 +202,7 @@
 </file>
 
 <file path=word/styles.xml><?xml version="1.0" encoding="utf-8"?>
-<w:styles xmlns:r="http://schemas.openxmlformats.org/officeDocument/2006/relationships" xmlns:w="http://schemas.openxmlformats.org/wordprocessingml/2006/main">
+<w:styles xmlns:mc="http://schemas.openxmlformats.org/markup-compatibility/2006" xmlns:r="http://schemas.openxmlformats.org/officeDocument/2006/relationships" xmlns:w="http://schemas.openxmlformats.org/wordprocessingml/2006/main" xmlns:w14="http://schemas.microsoft.com/office/word/2010/wordml" mc:Ignorable="w14">
   <w:docDefaults>
     <w:rPrDefault>
       <w:rPr>
@@ -369,7 +373,6 @@
     <w:uiPriority w:val="99"/>
     <w:semiHidden/>
     <w:unhideWhenUsed/>
-    <w:qFormat/>
     <w:tblPr>
       <w:tblInd w:w="0" w:type="dxa"/>
       <w:tblCellMar>
@@ -575,17 +578,17 @@
     <w:lsdException w:name="Bibliography" w:uiPriority="37"/>
     <w:lsdException w:name="TOC Heading" w:uiPriority="39" w:qFormat="1"/>
   </w:latentStyles>
-  <w:style w:type="paragraph" w:default="1" w:styleId="Normal">
+  <w:style w:type="paragraph" w:default="1" w:styleId="a">
     <w:name w:val="Normal"/>
     <w:qFormat/>
   </w:style>
-  <w:style w:type="character" w:default="1" w:styleId="DefaultParagraphFont">
+  <w:style w:type="character" w:default="1" w:styleId="a0">
     <w:name w:val="Default Paragraph Font"/>
     <w:uiPriority w:val="1"/>
     <w:semiHidden/>
     <w:unhideWhenUsed/>
   </w:style>
-  <w:style w:type="table" w:default="1" w:styleId="TableNormal">
+  <w:style w:type="table" w:default="1" w:styleId="a1">
     <w:name w:val="Normal Table"/>
     <w:uiPriority w:val="99"/>
     <w:semiHidden/>
@@ -600,16 +603,16 @@
       </w:tblCellMar>
     </w:tblPr>
   </w:style>
-  <w:style w:type="numbering" w:default="1" w:styleId="NoList">
+  <w:style w:type="numbering" w:default="1" w:styleId="a2">
     <w:name w:val="No List"/>
     <w:uiPriority w:val="99"/>
     <w:semiHidden/>
     <w:unhideWhenUsed/>
   </w:style>
-  <w:style w:type="paragraph" w:styleId="BalloonText">
+  <w:style w:type="paragraph" w:styleId="a3">
     <w:name w:val="Balloon Text"/>
-    <w:basedOn w:val="Normal"/>
-    <w:link w:val="BalloonTextChar"/>
+    <w:basedOn w:val="a"/>
+    <w:link w:val="a4"/>
     <w:uiPriority w:val="99"/>
     <w:semiHidden/>
     <w:unhideWhenUsed/>
@@ -623,10 +626,10 @@
       <w:szCs w:val="16"/>
     </w:rPr>
   </w:style>
-  <w:style w:type="character" w:customStyle="1" w:styleId="BalloonTextChar">
+  <w:style w:type="character" w:customStyle="1" w:styleId="a4">
     <w:name w:val="Balloon Text Char"/>
-    <w:basedOn w:val="DefaultParagraphFont"/>
-    <w:link w:val="BalloonText"/>
+    <w:basedOn w:val="a0"/>
+    <w:link w:val="a3"/>
     <w:uiPriority w:val="99"/>
     <w:semiHidden/>
     <w:rsid w:val="00CC2E4A"/>

</xml_diff>